<commit_message>
LJRL-127 Agregar sysproperty para mostrar o no la funcionalidad de Club Lojack
</commit_message>
<xml_diff>
--- a/LoJackWeb/resources/Instalacion.docx
+++ b/LoJackWeb/resources/Instalacion.docx
@@ -868,6 +868,8 @@
         <w:rPr/>
         <w:t xml:space="preserve">  </w:t>
       </w:r>
+      <w:bookmarkStart w:id="8" w:name="__DdeLink__226_327176666"/>
+      <w:bookmarkEnd w:id="8"/>
       <w:r>
         <w:rPr>
           <w:lang w:val="en-CA"/>
@@ -954,14 +956,14 @@
       <w:pPr>
         <w:pStyle w:val="style26"/>
       </w:pPr>
-      <w:bookmarkStart w:id="8" w:name="__DdeLink__200_89097532"/>
+      <w:bookmarkStart w:id="9" w:name="__DdeLink__200_89097532"/>
       <w:r>
         <w:rPr>
           <w:b/>
         </w:rPr>
         <w:t>camera.connectTimeOut:</w:t>
       </w:r>
-      <w:bookmarkEnd w:id="8"/>
+      <w:bookmarkEnd w:id="9"/>
       <w:r>
         <w:rPr/>
         <w:t xml:space="preserve"> Timeout para la conexión con la camara, en  milisegundos</w:t>
@@ -971,14 +973,14 @@
       <w:pPr>
         <w:pStyle w:val="style26"/>
       </w:pPr>
-      <w:bookmarkStart w:id="9" w:name="__DdeLink__159_1590380414"/>
+      <w:bookmarkStart w:id="10" w:name="__DdeLink__159_1590380414"/>
       <w:r>
         <w:rPr>
           <w:b/>
         </w:rPr>
         <w:t>camera.readTimeOut</w:t>
       </w:r>
-      <w:bookmarkEnd w:id="9"/>
+      <w:bookmarkEnd w:id="10"/>
       <w:r>
         <w:rPr>
           <w:b/>
@@ -990,14 +992,14 @@
       <w:pPr>
         <w:pStyle w:val="style26"/>
       </w:pPr>
-      <w:bookmarkStart w:id="10" w:name="__DdeLink__208_1300099415"/>
+      <w:bookmarkStart w:id="11" w:name="__DdeLink__208_1300099415"/>
       <w:r>
         <w:rPr>
           <w:b/>
         </w:rPr>
         <w:t>camera.cache:</w:t>
       </w:r>
-      <w:bookmarkEnd w:id="10"/>
+      <w:bookmarkEnd w:id="11"/>
       <w:r>
         <w:rPr/>
         <w:t xml:space="preserve"> Tiempo durante el cual el front cachea las imagenes y devuelve la misma sin acceder a la camara, en  milisegundos</w:t>
@@ -1137,14 +1139,14 @@
       <w:pPr>
         <w:pStyle w:val="style26"/>
       </w:pPr>
-      <w:bookmarkStart w:id="11" w:name="__DdeLink__123_1607959166"/>
+      <w:bookmarkStart w:id="12" w:name="__DdeLink__123_1607959166"/>
       <w:r>
         <w:rPr>
           <w:b/>
         </w:rPr>
         <w:t>video.car:</w:t>
       </w:r>
-      <w:bookmarkEnd w:id="11"/>
+      <w:bookmarkEnd w:id="12"/>
       <w:r>
         <w:rPr/>
         <w:t xml:space="preserve"> URL de youtube del video de car</w:t>
@@ -1207,20 +1209,20 @@
       <w:pPr>
         <w:pStyle w:val="style26"/>
       </w:pPr>
-      <w:bookmarkStart w:id="12" w:name="__DdeLink__123_16079591661"/>
+      <w:bookmarkStart w:id="13" w:name="__DdeLink__123_16079591661"/>
       <w:r>
         <w:rPr>
           <w:b/>
         </w:rPr>
         <w:t>video.mobile.car:</w:t>
       </w:r>
-      <w:bookmarkEnd w:id="12"/>
+      <w:bookmarkEnd w:id="13"/>
       <w:r>
         <w:rPr/>
         <w:t xml:space="preserve"> URL de youtube del video de car </w:t>
       </w:r>
-      <w:bookmarkStart w:id="13" w:name="__DdeLink__136_513437761"/>
-      <w:bookmarkEnd w:id="13"/>
+      <w:bookmarkStart w:id="14" w:name="__DdeLink__136_513437761"/>
+      <w:bookmarkEnd w:id="14"/>
       <w:r>
         <w:rPr/>
         <w:t>para mobile</w:t>
@@ -1274,14 +1276,14 @@
         </w:rPr>
         <w:t>camera.native.refreshTime</w:t>
       </w:r>
-      <w:bookmarkStart w:id="14" w:name="__DdeLink__123_160795916611"/>
+      <w:bookmarkStart w:id="15" w:name="__DdeLink__123_160795916611"/>
       <w:r>
         <w:rPr>
           <w:b/>
         </w:rPr>
         <w:t>:</w:t>
       </w:r>
-      <w:bookmarkEnd w:id="14"/>
+      <w:bookmarkEnd w:id="15"/>
       <w:r>
         <w:rPr/>
         <w:t xml:space="preserve"> Frecuencia de refresco de la camara para las apps nativas</w:t>
@@ -1363,21 +1365,42 @@
         <w:rPr>
           <w:b/>
         </w:rPr>
-        <w:t>clubLoJack</w:t>
-      </w:r>
-      <w:r>
-        <w:rPr>
-          <w:b/>
-        </w:rPr>
-        <w:t>.url:</w:t>
-      </w:r>
-      <w:r>
-        <w:rPr/>
-        <w:t xml:space="preserve"> URL de redireccion </w:t>
-      </w:r>
-      <w:r>
-        <w:rPr/>
-        <w:t>para ver los beneficios del club lo jack</w:t>
+        <w:t>clubLoJack.url:</w:t>
+      </w:r>
+      <w:r>
+        <w:rPr/>
+        <w:t xml:space="preserve"> URL de redireccion para ver los beneficios del club lo jack</w:t>
+      </w:r>
+    </w:p>
+    <w:p>
+      <w:pPr>
+        <w:pStyle w:val="style26"/>
+      </w:pPr>
+      <w:r>
+        <w:rPr>
+          <w:b/>
+        </w:rPr>
+        <w:t>clubLoJack.</w:t>
+      </w:r>
+      <w:r>
+        <w:rPr>
+          <w:b/>
+        </w:rPr>
+        <w:t>show</w:t>
+      </w:r>
+      <w:r>
+        <w:rPr>
+          <w:b/>
+        </w:rPr>
+        <w:t>:</w:t>
+      </w:r>
+      <w:r>
+        <w:rPr/>
+        <w:t xml:space="preserve"> </w:t>
+      </w:r>
+      <w:r>
+        <w:rPr/>
+        <w:t>Si tiene el valor true activa la funcionalidad de club lo jack</w:t>
       </w:r>
     </w:p>
     <w:p>
@@ -1524,7 +1547,7 @@
           <w:pgNumType w:fmt="decimal"/>
           <w:formProt w:val="false"/>
           <w:textDirection w:val="lrTb"/>
-          <w:docGrid w:charSpace="69632" w:linePitch="560" w:type="default"/>
+          <w:docGrid w:charSpace="73728" w:linePitch="580" w:type="default"/>
         </w:sectPr>
         <w:pStyle w:val="style26"/>
       </w:pPr>
@@ -1538,8 +1561,8 @@
         <w:rPr/>
         <w:t xml:space="preserve"> log de la clase que maneja la comunicación con el middleware. En modo debug muestra todas las invocaciones, incluyendo parámetros y resultados. En modo info muestra los tiempos de las invocaciones. Se recomienda quitar el uso de console appender en el ambiente p</w:t>
       </w:r>
-      <w:bookmarkStart w:id="15" w:name="_GoBack"/>
-      <w:bookmarkEnd w:id="15"/>
+      <w:bookmarkStart w:id="16" w:name="_GoBack"/>
+      <w:bookmarkEnd w:id="16"/>
       <w:r>
         <w:rPr/>
         <w:t>roductivo.</w:t>
@@ -1709,7 +1732,7 @@
           <w:pgNumType w:fmt="decimal"/>
           <w:formProt w:val="false"/>
           <w:textDirection w:val="lrTb"/>
-          <w:docGrid w:charSpace="69632" w:linePitch="560" w:type="default"/>
+          <w:docGrid w:charSpace="73728" w:linePitch="580" w:type="default"/>
         </w:sectPr>
         <w:pStyle w:val="style26"/>
       </w:pPr>
@@ -1837,7 +1860,7 @@
               <wp:posOffset>66675</wp:posOffset>
             </wp:positionH>
             <wp:positionV relativeFrom="line">
-              <wp:posOffset>87630</wp:posOffset>
+              <wp:posOffset>217170</wp:posOffset>
             </wp:positionV>
             <wp:extent cx="2234565" cy="1329055"/>
             <wp:effectExtent b="0" l="0" r="0" t="0"/>
@@ -1920,7 +1943,7 @@
               <wp:posOffset>57785</wp:posOffset>
             </wp:positionH>
             <wp:positionV relativeFrom="line">
-              <wp:posOffset>66675</wp:posOffset>
+              <wp:posOffset>238125</wp:posOffset>
             </wp:positionV>
             <wp:extent cx="4124960" cy="1631315"/>
             <wp:effectExtent b="0" l="0" r="0" t="0"/>
@@ -2066,7 +2089,7 @@
               <wp:posOffset>15240</wp:posOffset>
             </wp:positionH>
             <wp:positionV relativeFrom="line">
-              <wp:posOffset>167640</wp:posOffset>
+              <wp:posOffset>137160</wp:posOffset>
             </wp:positionV>
             <wp:extent cx="4517390" cy="4288790"/>
             <wp:effectExtent b="0" l="0" r="0" t="0"/>
@@ -2121,7 +2144,7 @@
       <w:pgNumType w:fmt="decimal"/>
       <w:formProt w:val="false"/>
       <w:textDirection w:val="lrTb"/>
-      <w:docGrid w:charSpace="69632" w:linePitch="560" w:type="default"/>
+      <w:docGrid w:charSpace="73728" w:linePitch="580" w:type="default"/>
     </w:sectPr>
   </w:body>
 </w:document>
@@ -2473,8 +2496,13 @@
     <w:pPr>
       <w:keepNext/>
       <w:keepLines/>
+      <w:numPr>
+        <w:ilvl w:val="0"/>
+        <w:numId w:val="1"/>
+      </w:numPr>
       <w:spacing w:after="0" w:before="480"/>
       <w:contextualSpacing w:val="false"/>
+      <w:outlineLvl w:val="0"/>
     </w:pPr>
     <w:rPr>
       <w:rFonts w:ascii="Cambria" w:cs="" w:hAnsi="Cambria"/>

</xml_diff>

<commit_message>
Uso de properties para rango horario de ejecuciones de vlu
</commit_message>
<xml_diff>
--- a/LoJackWeb/resources/Instalacion.docx
+++ b/LoJackWeb/resources/Instalacion.docx
@@ -1397,21 +1397,44 @@
         <w:rPr>
           <w:b/>
         </w:rPr>
-        <w:t>maps</w:t>
-      </w:r>
-      <w:r>
-        <w:rPr>
-          <w:b/>
-        </w:rPr>
-        <w:t>.url:</w:t>
-      </w:r>
-      <w:r>
-        <w:rPr/>
-        <w:t xml:space="preserve"> URL de </w:t>
-      </w:r>
-      <w:r>
-        <w:rPr/>
-        <w:t>los tiles de open street</w:t>
+        <w:t>maps.url:</w:t>
+      </w:r>
+      <w:r>
+        <w:rPr/>
+        <w:t xml:space="preserve"> URL de los tiles de open street</w:t>
+      </w:r>
+    </w:p>
+    <w:p>
+      <w:pPr>
+        <w:pStyle w:val="style26"/>
+      </w:pPr>
+      <w:r>
+        <w:rPr/>
+      </w:r>
+    </w:p>
+    <w:p>
+      <w:pPr>
+        <w:pStyle w:val="style26"/>
+      </w:pPr>
+      <w:r>
+        <w:rPr>
+          <w:b/>
+        </w:rPr>
+        <w:t>vlu.import.range</w:t>
+      </w:r>
+      <w:r>
+        <w:rPr>
+          <w:b/>
+        </w:rPr>
+        <w:t>:</w:t>
+      </w:r>
+      <w:r>
+        <w:rPr/>
+        <w:t xml:space="preserve"> </w:t>
+      </w:r>
+      <w:r>
+        <w:rPr/>
+        <w:t>Rango horario de ejecuciones de importaciones de VLU. El formato es HH24:MM-HH24:MM</w:t>
       </w:r>
     </w:p>
     <w:p>
@@ -1558,7 +1581,7 @@
           <w:pgNumType w:fmt="decimal"/>
           <w:formProt w:val="false"/>
           <w:textDirection w:val="lrTb"/>
-          <w:docGrid w:charSpace="77824" w:linePitch="600" w:type="default"/>
+          <w:docGrid w:charSpace="81920" w:linePitch="620" w:type="default"/>
         </w:sectPr>
         <w:pStyle w:val="style26"/>
       </w:pPr>
@@ -1743,7 +1766,7 @@
           <w:pgNumType w:fmt="decimal"/>
           <w:formProt w:val="false"/>
           <w:textDirection w:val="lrTb"/>
-          <w:docGrid w:charSpace="77824" w:linePitch="600" w:type="default"/>
+          <w:docGrid w:charSpace="81920" w:linePitch="620" w:type="default"/>
         </w:sectPr>
         <w:pStyle w:val="style26"/>
       </w:pPr>
@@ -1871,7 +1894,7 @@
               <wp:posOffset>66675</wp:posOffset>
             </wp:positionH>
             <wp:positionV relativeFrom="line">
-              <wp:posOffset>87630</wp:posOffset>
+              <wp:posOffset>217170</wp:posOffset>
             </wp:positionV>
             <wp:extent cx="2234565" cy="1329055"/>
             <wp:effectExtent b="0" l="0" r="0" t="0"/>
@@ -1954,7 +1977,7 @@
               <wp:posOffset>57785</wp:posOffset>
             </wp:positionH>
             <wp:positionV relativeFrom="line">
-              <wp:posOffset>66675</wp:posOffset>
+              <wp:posOffset>238125</wp:posOffset>
             </wp:positionV>
             <wp:extent cx="4124960" cy="1631315"/>
             <wp:effectExtent b="0" l="0" r="0" t="0"/>
@@ -2100,7 +2123,7 @@
               <wp:posOffset>15240</wp:posOffset>
             </wp:positionH>
             <wp:positionV relativeFrom="line">
-              <wp:posOffset>167640</wp:posOffset>
+              <wp:posOffset>137160</wp:posOffset>
             </wp:positionV>
             <wp:extent cx="4517390" cy="4288790"/>
             <wp:effectExtent b="0" l="0" r="0" t="0"/>
@@ -2155,7 +2178,7 @@
       <w:pgNumType w:fmt="decimal"/>
       <w:formProt w:val="false"/>
       <w:textDirection w:val="lrTb"/>
-      <w:docGrid w:charSpace="77824" w:linePitch="600" w:type="default"/>
+      <w:docGrid w:charSpace="81920" w:linePitch="620" w:type="default"/>
     </w:sectPr>
   </w:body>
 </w:document>
@@ -2507,8 +2530,13 @@
     <w:pPr>
       <w:keepNext/>
       <w:keepLines/>
+      <w:numPr>
+        <w:ilvl w:val="0"/>
+        <w:numId w:val="1"/>
+      </w:numPr>
       <w:spacing w:after="0" w:before="480"/>
       <w:contextualSpacing w:val="false"/>
+      <w:outlineLvl w:val="0"/>
     </w:pPr>
     <w:rPr>
       <w:rFonts w:ascii="Cambria" w:cs="" w:hAnsi="Cambria"/>

</xml_diff>

<commit_message>
Metodo de agregado remoto de login de peugeot
</commit_message>
<xml_diff>
--- a/LoJackWeb/resources/Instalacion.docx
+++ b/LoJackWeb/resources/Instalacion.docx
@@ -1420,7 +1420,30 @@
         <w:rPr>
           <w:b/>
         </w:rPr>
-        <w:t>vlu.import.range</w:t>
+        <w:t>vlu.import.range:</w:t>
+      </w:r>
+      <w:r>
+        <w:rPr/>
+        <w:t xml:space="preserve"> Rango horario de ejecuciones de importaciones de VLU. El formato es HH24:MM-HH24:MM</w:t>
+      </w:r>
+    </w:p>
+    <w:p>
+      <w:pPr>
+        <w:pStyle w:val="style26"/>
+      </w:pPr>
+      <w:r>
+        <w:rPr/>
+      </w:r>
+    </w:p>
+    <w:p>
+      <w:pPr>
+        <w:pStyle w:val="style26"/>
+      </w:pPr>
+      <w:r>
+        <w:rPr>
+          <w:b/>
+        </w:rPr>
+        <w:t>peugeot.sign</w:t>
       </w:r>
       <w:r>
         <w:rPr>
@@ -1434,7 +1457,7 @@
       </w:r>
       <w:r>
         <w:rPr/>
-        <w:t>Rango horario de ejecuciones de importaciones de VLU. El formato es HH24:MM-HH24:MM</w:t>
+        <w:t>Clave de firma de peugeot. Debe coincidir con la misma clave en la app de peugeot.</w:t>
       </w:r>
     </w:p>
     <w:p>
@@ -1581,7 +1604,7 @@
           <w:pgNumType w:fmt="decimal"/>
           <w:formProt w:val="false"/>
           <w:textDirection w:val="lrTb"/>
-          <w:docGrid w:charSpace="81920" w:linePitch="620" w:type="default"/>
+          <w:docGrid w:charSpace="86016" w:linePitch="640" w:type="default"/>
         </w:sectPr>
         <w:pStyle w:val="style26"/>
       </w:pPr>
@@ -1766,7 +1789,7 @@
           <w:pgNumType w:fmt="decimal"/>
           <w:formProt w:val="false"/>
           <w:textDirection w:val="lrTb"/>
-          <w:docGrid w:charSpace="81920" w:linePitch="620" w:type="default"/>
+          <w:docGrid w:charSpace="86016" w:linePitch="640" w:type="default"/>
         </w:sectPr>
         <w:pStyle w:val="style26"/>
       </w:pPr>
@@ -1894,7 +1917,7 @@
               <wp:posOffset>66675</wp:posOffset>
             </wp:positionH>
             <wp:positionV relativeFrom="line">
-              <wp:posOffset>217170</wp:posOffset>
+              <wp:posOffset>87630</wp:posOffset>
             </wp:positionV>
             <wp:extent cx="2234565" cy="1329055"/>
             <wp:effectExtent b="0" l="0" r="0" t="0"/>
@@ -1977,7 +2000,7 @@
               <wp:posOffset>57785</wp:posOffset>
             </wp:positionH>
             <wp:positionV relativeFrom="line">
-              <wp:posOffset>238125</wp:posOffset>
+              <wp:posOffset>66675</wp:posOffset>
             </wp:positionV>
             <wp:extent cx="4124960" cy="1631315"/>
             <wp:effectExtent b="0" l="0" r="0" t="0"/>
@@ -2123,7 +2146,7 @@
               <wp:posOffset>0</wp:posOffset>
             </wp:positionH>
             <wp:positionV relativeFrom="line">
-              <wp:posOffset>176530</wp:posOffset>
+              <wp:posOffset>128270</wp:posOffset>
             </wp:positionV>
             <wp:extent cx="4517390" cy="4288790"/>
             <wp:effectExtent b="0" l="0" r="0" t="0"/>
@@ -2260,12 +2283,12 @@
       <w:r>
         <w:rPr/>
         <w:drawing>
-          <wp:anchor allowOverlap="1" behindDoc="0" distB="0" distL="0" distR="0" distT="0" layoutInCell="1" locked="0" relativeHeight="8" simplePos="0">
+          <wp:anchor allowOverlap="1" behindDoc="0" distB="0" distL="0" distR="0" distT="0" layoutInCell="1" locked="0" relativeHeight="4" simplePos="0">
             <wp:simplePos x="0" y="0"/>
-            <wp:positionH relativeFrom="column">
+            <wp:positionH relativeFrom="character">
               <wp:posOffset>0</wp:posOffset>
             </wp:positionH>
-            <wp:positionV relativeFrom="paragraph">
+            <wp:positionV relativeFrom="line">
               <wp:posOffset>0</wp:posOffset>
             </wp:positionV>
             <wp:extent cx="5943600" cy="2992755"/>
@@ -2321,7 +2344,7 @@
       <w:pgNumType w:fmt="decimal"/>
       <w:formProt w:val="false"/>
       <w:textDirection w:val="lrTb"/>
-      <w:docGrid w:charSpace="81920" w:linePitch="620" w:type="default"/>
+      <w:docGrid w:charSpace="86016" w:linePitch="640" w:type="default"/>
     </w:sectPr>
   </w:body>
 </w:document>
@@ -2673,13 +2696,8 @@
     <w:pPr>
       <w:keepNext/>
       <w:keepLines/>
-      <w:numPr>
-        <w:ilvl w:val="0"/>
-        <w:numId w:val="1"/>
-      </w:numPr>
       <w:spacing w:after="0" w:before="480"/>
       <w:contextualSpacing w:val="false"/>
-      <w:outlineLvl w:val="0"/>
     </w:pPr>
     <w:rPr>
       <w:rFonts w:ascii="Cambria" w:cs="" w:hAnsi="Cambria"/>

</xml_diff>

<commit_message>
LJRL-172 VLU en el APP: Proceso automático de borrado de dominios ya reparados
</commit_message>
<xml_diff>
--- a/LoJackWeb/resources/Instalacion.docx
+++ b/LoJackWeb/resources/Instalacion.docx
@@ -1432,18 +1432,13 @@
         <w:pStyle w:val="style26"/>
       </w:pPr>
       <w:r>
-        <w:rPr/>
-      </w:r>
-    </w:p>
-    <w:p>
-      <w:pPr>
-        <w:pStyle w:val="style26"/>
-      </w:pPr>
-      <w:r>
-        <w:rPr>
-          <w:b/>
-        </w:rPr>
-        <w:t>peugeot.sign</w:t>
+        <w:rPr>
+          <w:rFonts w:ascii="Calibri" w:cs="Monospace" w:eastAsia="Monospace" w:hAnsi="Calibri"/>
+          <w:b/>
+          <w:sz w:val="22"/>
+          <w:szCs w:val="22"/>
+        </w:rPr>
+        <w:t>vlu.deleteRepaired.range</w:t>
       </w:r>
       <w:r>
         <w:rPr>
@@ -1453,11 +1448,92 @@
       </w:r>
       <w:r>
         <w:rPr/>
+        <w:t xml:space="preserve"> Rango horario de ejecuciones de importaciones de VLU </w:t>
+      </w:r>
+      <w:r>
+        <w:rPr/>
+        <w:t>de dominios reparados</w:t>
+      </w:r>
+      <w:r>
+        <w:rPr/>
+        <w:t>. El formato es HH24:MM-HH24:MM</w:t>
+      </w:r>
+    </w:p>
+    <w:p>
+      <w:pPr>
+        <w:pStyle w:val="style26"/>
+      </w:pPr>
+      <w:r>
+        <w:rPr>
+          <w:rFonts w:ascii="Calibri" w:cs="Monospace" w:eastAsia="Monospace" w:hAnsi="Calibri"/>
+          <w:b/>
+          <w:sz w:val="22"/>
+          <w:szCs w:val="22"/>
+        </w:rPr>
+        <w:t>vlu.deleteRepaired.url</w:t>
+      </w:r>
+      <w:r>
+        <w:rPr>
+          <w:b/>
+        </w:rPr>
+        <w:t>:</w:t>
+      </w:r>
+      <w:r>
+        <w:rPr/>
+        <w:t xml:space="preserve"> URL de download de dominios reparados. Dejarla vacia para desactivar la funcionalidad.</w:t>
+      </w:r>
+    </w:p>
+    <w:p>
+      <w:pPr>
+        <w:pStyle w:val="style26"/>
+      </w:pPr>
+      <w:r>
+        <w:rPr>
+          <w:rFonts w:ascii="Calibri" w:cs="Monospace" w:eastAsia="Monospace" w:hAnsi="Calibri"/>
+          <w:b/>
+          <w:sz w:val="22"/>
+          <w:szCs w:val="22"/>
+        </w:rPr>
+        <w:t>vlu.deleteRepaired.proxy</w:t>
+      </w:r>
+      <w:r>
+        <w:rPr>
+          <w:b/>
+        </w:rPr>
+        <w:t>:</w:t>
+      </w:r>
+      <w:r>
+        <w:rPr/>
         <w:t xml:space="preserve"> </w:t>
       </w:r>
       <w:r>
-        <w:rPr/>
-        <w:t>Clave de firma de peugeot. Debe coincidir con la misma clave en la app de peugeot.</w:t>
+        <w:rPr>
+          <w:lang w:val="en-CA"/>
+        </w:rPr>
+        <w:t>Activa o desactiva el uso de proxy en el download de los dominios.</w:t>
+      </w:r>
+    </w:p>
+    <w:p>
+      <w:pPr>
+        <w:pStyle w:val="style26"/>
+      </w:pPr>
+      <w:r>
+        <w:rPr/>
+      </w:r>
+    </w:p>
+    <w:p>
+      <w:pPr>
+        <w:pStyle w:val="style26"/>
+      </w:pPr>
+      <w:r>
+        <w:rPr>
+          <w:b/>
+        </w:rPr>
+        <w:t>peugeot.sign:</w:t>
+      </w:r>
+      <w:r>
+        <w:rPr/>
+        <w:t xml:space="preserve"> Clave de firma de peugeot. Debe coincidir con la misma clave en la app de peugeot.</w:t>
       </w:r>
     </w:p>
     <w:p>
@@ -1604,7 +1680,7 @@
           <w:pgNumType w:fmt="decimal"/>
           <w:formProt w:val="false"/>
           <w:textDirection w:val="lrTb"/>
-          <w:docGrid w:charSpace="86016" w:linePitch="640" w:type="default"/>
+          <w:docGrid w:charSpace="90112" w:linePitch="660" w:type="default"/>
         </w:sectPr>
         <w:pStyle w:val="style26"/>
       </w:pPr>
@@ -1789,7 +1865,7 @@
           <w:pgNumType w:fmt="decimal"/>
           <w:formProt w:val="false"/>
           <w:textDirection w:val="lrTb"/>
-          <w:docGrid w:charSpace="86016" w:linePitch="640" w:type="default"/>
+          <w:docGrid w:charSpace="90112" w:linePitch="660" w:type="default"/>
         </w:sectPr>
         <w:pStyle w:val="style26"/>
       </w:pPr>
@@ -1917,7 +1993,7 @@
               <wp:posOffset>66675</wp:posOffset>
             </wp:positionH>
             <wp:positionV relativeFrom="line">
-              <wp:posOffset>87630</wp:posOffset>
+              <wp:posOffset>217170</wp:posOffset>
             </wp:positionV>
             <wp:extent cx="2234565" cy="1329055"/>
             <wp:effectExtent b="0" l="0" r="0" t="0"/>
@@ -2000,7 +2076,7 @@
               <wp:posOffset>57785</wp:posOffset>
             </wp:positionH>
             <wp:positionV relativeFrom="line">
-              <wp:posOffset>66675</wp:posOffset>
+              <wp:posOffset>238125</wp:posOffset>
             </wp:positionV>
             <wp:extent cx="4124960" cy="1631315"/>
             <wp:effectExtent b="0" l="0" r="0" t="0"/>
@@ -2146,7 +2222,7 @@
               <wp:posOffset>0</wp:posOffset>
             </wp:positionH>
             <wp:positionV relativeFrom="line">
-              <wp:posOffset>128270</wp:posOffset>
+              <wp:posOffset>176530</wp:posOffset>
             </wp:positionV>
             <wp:extent cx="4517390" cy="4288790"/>
             <wp:effectExtent b="0" l="0" r="0" t="0"/>
@@ -2344,7 +2420,7 @@
       <w:pgNumType w:fmt="decimal"/>
       <w:formProt w:val="false"/>
       <w:textDirection w:val="lrTb"/>
-      <w:docGrid w:charSpace="86016" w:linePitch="640" w:type="default"/>
+      <w:docGrid w:charSpace="90112" w:linePitch="660" w:type="default"/>
     </w:sectPr>
   </w:body>
 </w:document>
@@ -2696,8 +2772,13 @@
     <w:pPr>
       <w:keepNext/>
       <w:keepLines/>
+      <w:numPr>
+        <w:ilvl w:val="0"/>
+        <w:numId w:val="1"/>
+      </w:numPr>
       <w:spacing w:after="0" w:before="480"/>
       <w:contextualSpacing w:val="false"/>
+      <w:outlineLvl w:val="0"/>
     </w:pPr>
     <w:rPr>
       <w:rFonts w:ascii="Cambria" w:cs="" w:hAnsi="Cambria"/>

</xml_diff>